<commit_message>
MDKnapsack: Fix some problems & exe
</commit_message>
<xml_diff>
--- a/Genetic/Report/Lab3/Pics.docx
+++ b/Genetic/Report/Lab3/Pics.docx
@@ -4,71 +4,13 @@
   <w:body>
     <w:p>
       <w:r>
-        <w:pict>
-          <v:shapetype id="_x0000_t75" coordsize="21600,21600" o:spt="75" o:preferrelative="t" path="m@4@5l@4@11@9@11@9@5xe" filled="f" stroked="f">
-            <v:stroke joinstyle="miter"/>
-            <v:formulas>
-              <v:f eqn="if lineDrawn pixelLineWidth 0"/>
-              <v:f eqn="sum @0 1 0"/>
-              <v:f eqn="sum 0 0 @1"/>
-              <v:f eqn="prod @2 1 2"/>
-              <v:f eqn="prod @3 21600 pixelWidth"/>
-              <v:f eqn="prod @3 21600 pixelHeight"/>
-              <v:f eqn="sum @0 0 1"/>
-              <v:f eqn="prod @6 1 2"/>
-              <v:f eqn="prod @7 21600 pixelWidth"/>
-              <v:f eqn="sum @8 21600 0"/>
-              <v:f eqn="prod @7 21600 pixelHeight"/>
-              <v:f eqn="sum @10 21600 0"/>
-            </v:formulas>
-            <v:path o:extrusionok="f" gradientshapeok="t" o:connecttype="rect"/>
-            <o:lock v:ext="edit" aspectratio="t"/>
-          </v:shapetype>
-          <v:shape id="_x0000_i1028" type="#_x0000_t75" style="width:431.3pt;height:242.5pt">
-            <v:imagedata r:id="rId4" o:title="signs"/>
-          </v:shape>
-        </w:pict>
-      </w:r>
-      <w:r>
-        <w:pict>
-          <v:shape id="_x0000_i1027" type="#_x0000_t75" style="width:431.3pt;height:242.5pt">
-            <v:imagedata r:id="rId5" o:title="2"/>
-          </v:shape>
-        </w:pict>
-      </w:r>
-    </w:p>
-    <w:p>
-      <w:r>
-        <w:rPr>
-          <w:noProof/>
-        </w:rPr>
-        <w:lastRenderedPageBreak/>
-        <w:pict>
-          <v:shape id="_x0000_i1026" type="#_x0000_t75" style="width:431.3pt;height:242.5pt">
-            <v:imagedata r:id="rId6" o:title="1"/>
-          </v:shape>
-        </w:pict>
-      </w:r>
-    </w:p>
-    <w:p>
-      <w:bookmarkStart w:id="0" w:name="_GoBack"/>
-      <w:bookmarkEnd w:id="0"/>
-      <w:r>
-        <w:lastRenderedPageBreak/>
-        <w:pict>
-          <v:shape id="_x0000_i1025" type="#_x0000_t75" style="width:6in;height:309.05pt">
-            <v:imagedata r:id="rId7" o:title="graph"/>
-          </v:shape>
-        </w:pict>
-      </w:r>
-      <w:r>
         <w:rPr>
           <w:noProof/>
         </w:rPr>
         <w:drawing>
-          <wp:inline distT="0" distB="0" distL="0" distR="0" wp14:anchorId="3BBC7815" wp14:editId="4F7540A7">
-            <wp:extent cx="5486400" cy="3925570"/>
-            <wp:effectExtent l="0" t="0" r="0" b="0"/>
+          <wp:inline distT="0" distB="0" distL="0" distR="0" wp14:anchorId="77E3519C" wp14:editId="4A069766">
+            <wp:extent cx="5486400" cy="3084830"/>
+            <wp:effectExtent l="0" t="0" r="0" b="1270"/>
             <wp:docPr id="3" name="Picture 3"/>
             <wp:cNvGraphicFramePr>
               <a:graphicFrameLocks xmlns:a="http://schemas.openxmlformats.org/drawingml/2006/main" noChangeAspect="1"/>
@@ -81,7 +23,73 @@
                     <pic:cNvPicPr/>
                   </pic:nvPicPr>
                   <pic:blipFill>
-                    <a:blip r:embed="rId8"/>
+                    <a:blip r:embed="rId4"/>
+                    <a:stretch>
+                      <a:fillRect/>
+                    </a:stretch>
+                  </pic:blipFill>
+                  <pic:spPr>
+                    <a:xfrm>
+                      <a:off x="0" y="0"/>
+                      <a:ext cx="5486400" cy="3084830"/>
+                    </a:xfrm>
+                    <a:prstGeom prst="rect">
+                      <a:avLst/>
+                    </a:prstGeom>
+                  </pic:spPr>
+                </pic:pic>
+              </a:graphicData>
+            </a:graphic>
+          </wp:inline>
+        </w:drawing>
+      </w:r>
+      <w:bookmarkStart w:id="0" w:name="_GoBack"/>
+      <w:bookmarkEnd w:id="0"/>
+    </w:p>
+    <w:p/>
+    <w:p>
+      <w:pPr>
+        <w:rPr>
+          <w:noProof/>
+        </w:rPr>
+      </w:pPr>
+    </w:p>
+    <w:p>
+      <w:pPr>
+        <w:rPr>
+          <w:noProof/>
+        </w:rPr>
+      </w:pPr>
+      <w:r>
+        <w:rPr>
+          <w:noProof/>
+        </w:rPr>
+        <w:br w:type="page"/>
+      </w:r>
+    </w:p>
+    <w:p>
+      <w:r>
+        <w:rPr>
+          <w:noProof/>
+        </w:rPr>
+        <w:lastRenderedPageBreak/>
+        <w:drawing>
+          <wp:inline distT="0" distB="0" distL="0" distR="0" wp14:anchorId="38C4FDA5" wp14:editId="3B214DDF">
+            <wp:extent cx="5486400" cy="3925570"/>
+            <wp:effectExtent l="0" t="0" r="0" b="0"/>
+            <wp:docPr id="1" name="Picture 1"/>
+            <wp:cNvGraphicFramePr>
+              <a:graphicFrameLocks xmlns:a="http://schemas.openxmlformats.org/drawingml/2006/main" noChangeAspect="1"/>
+            </wp:cNvGraphicFramePr>
+            <a:graphic xmlns:a="http://schemas.openxmlformats.org/drawingml/2006/main">
+              <a:graphicData uri="http://schemas.openxmlformats.org/drawingml/2006/picture">
+                <pic:pic xmlns:pic="http://schemas.openxmlformats.org/drawingml/2006/picture">
+                  <pic:nvPicPr>
+                    <pic:cNvPr id="1" name=""/>
+                    <pic:cNvPicPr/>
+                  </pic:nvPicPr>
+                  <pic:blipFill>
+                    <a:blip r:embed="rId5"/>
                     <a:stretch>
                       <a:fillRect/>
                     </a:stretch>

</xml_diff>